<commit_message>
Changed report a little bit
</commit_message>
<xml_diff>
--- a/Porocilo.docx
+++ b/Porocilo.docx
@@ -1659,13 +1659,8 @@
         <w:t>2. naloge - f</w:t>
       </w:r>
       <w:r>
-        <w:t xml:space="preserve">iltriranje z </w:t>
-      </w:r>
-      <w:proofErr w:type="spellStart"/>
-      <w:r>
-        <w:t>OpenCV</w:t>
-      </w:r>
-      <w:proofErr w:type="spellEnd"/>
+        <w:t>iltriranje z OpenCV</w:t>
+      </w:r>
       <w:r>
         <w:t xml:space="preserve"> pri predmetu Osnove računalniškega vida</w:t>
       </w:r>
@@ -1828,21 +1823,8 @@
                             <w:r>
                               <w:t xml:space="preserve">: Rezultati </w:t>
                             </w:r>
-                            <w:proofErr w:type="spellStart"/>
                             <w:r>
-                              <w:t>sobel</w:t>
-                            </w:r>
-                            <w:proofErr w:type="spellEnd"/>
-                            <w:r>
-                              <w:t xml:space="preserve"> horizontalne </w:t>
-                            </w:r>
-                            <w:proofErr w:type="spellStart"/>
-                            <w:r>
-                              <w:t>konvolucije</w:t>
-                            </w:r>
-                            <w:proofErr w:type="spellEnd"/>
-                            <w:r>
-                              <w:t xml:space="preserve"> pri različnih</w:t>
+                              <w:t>sobel horizontalne konvolucije pri različnih</w:t>
                             </w:r>
                             <w:r>
                               <w:t xml:space="preserve"> svetlosti slik</w:t>
@@ -1959,7 +1941,7 @@
                       <wpg:cNvGrpSpPr/>
                       <wpg:grpSpPr>
                         <a:xfrm>
-                          <a:off x="71" y="0"/>
+                          <a:off x="0" y="0"/>
                           <a:ext cx="4926857" cy="5471795"/>
                           <a:chOff x="71" y="0"/>
                           <a:chExt cx="4927096" cy="5472382"/>
@@ -2101,8 +2083,8 @@
         <w:pStyle w:val="Heading2"/>
         <w:jc w:val="both"/>
       </w:pPr>
-      <w:bookmarkStart w:id="10" w:name="_Toc161642931"/>
-      <w:bookmarkStart w:id="11" w:name="_Toc162214774"/>
+      <w:bookmarkStart w:id="9" w:name="_Toc161642931"/>
+      <w:bookmarkStart w:id="10" w:name="_Toc162214774"/>
       <w:r>
         <w:lastRenderedPageBreak/>
         <w:t>2.</w:t>
@@ -2113,35 +2095,19 @@
       <w:r>
         <w:t xml:space="preserve"> </w:t>
       </w:r>
+      <w:bookmarkEnd w:id="9"/>
+      <w:r>
+        <w:t>ZAKAJ PRED DETEKCIJO UPORABITI FILTER ZA GLAJENJE</w:t>
+      </w:r>
       <w:bookmarkEnd w:id="10"/>
-      <w:r>
-        <w:t>ZAKAJ PRED DETEKCIJO UPORABITI FILTER ZA GLAJENJE</w:t>
-      </w:r>
-      <w:bookmarkEnd w:id="11"/>
     </w:p>
     <w:p>
       <w:pPr>
         <w:jc w:val="both"/>
       </w:pPr>
-      <w:bookmarkStart w:id="12" w:name="_Toc161642932"/>
-      <w:r>
-        <w:t>Filter za glajenje (</w:t>
-      </w:r>
-      <w:proofErr w:type="spellStart"/>
-      <w:r>
-        <w:t>smoothing</w:t>
-      </w:r>
-      <w:proofErr w:type="spellEnd"/>
-      <w:r>
-        <w:t>) / zamegljenje (</w:t>
-      </w:r>
-      <w:proofErr w:type="spellStart"/>
-      <w:r>
-        <w:t>blurring</w:t>
-      </w:r>
-      <w:proofErr w:type="spellEnd"/>
-      <w:r>
-        <w:t>)</w:t>
+      <w:bookmarkStart w:id="11" w:name="_Toc161642932"/>
+      <w:r>
+        <w:t>Filter za glajenje (smoothing) / zamegljenje (blurring)</w:t>
       </w:r>
       <w:r>
         <w:t xml:space="preserve"> je pred uporabo filtra smiselno uporabiti</w:t>
@@ -2150,10 +2116,7 @@
         <w:t xml:space="preserve"> zaradi tega, ker če slika ni gladka lahko pride do napačne detekcije robov zaradi šuma v sliki. Ta način bi pomagal vsepovsod, saj kvaliteta slike nikoli ni perfektna in jo zato obdelamo</w:t>
       </w:r>
       <w:r>
-        <w:t>.</w:t>
-      </w:r>
-      <w:r>
-        <w:t xml:space="preserve"> </w:t>
+        <w:t xml:space="preserve">. </w:t>
       </w:r>
     </w:p>
     <w:p>
@@ -2268,7 +2231,7 @@
                                 <w:noProof/>
                               </w:rPr>
                             </w:pPr>
-                            <w:bookmarkStart w:id="13" w:name="_Toc162214765"/>
+                            <w:bookmarkStart w:id="12" w:name="_Toc162214765"/>
                             <w:r>
                               <w:t xml:space="preserve">Slika </w:t>
                             </w:r>
@@ -2293,7 +2256,7 @@
                             <w:r>
                               <w:t>: Sobel horizontalno in Gauss</w:t>
                             </w:r>
-                            <w:bookmarkEnd w:id="13"/>
+                            <w:bookmarkEnd w:id="12"/>
                           </w:p>
                         </w:txbxContent>
                       </wps:txbx>
@@ -2474,7 +2437,7 @@
                                 <w:noProof/>
                               </w:rPr>
                             </w:pPr>
-                            <w:bookmarkStart w:id="15" w:name="_Toc162214766"/>
+                            <w:bookmarkStart w:id="13" w:name="_Toc162214766"/>
                             <w:r>
                               <w:t xml:space="preserve">Slika </w:t>
                             </w:r>
@@ -2499,7 +2462,7 @@
                             <w:r>
                               <w:t>: Sobel horizontalno</w:t>
                             </w:r>
-                            <w:bookmarkEnd w:id="15"/>
+                            <w:bookmarkEnd w:id="13"/>
                           </w:p>
                         </w:txbxContent>
                       </wps:txbx>
@@ -2570,7 +2533,7 @@
       <w:pPr>
         <w:pStyle w:val="Heading1"/>
       </w:pPr>
-      <w:bookmarkStart w:id="17" w:name="_Toc162214775"/>
+      <w:bookmarkStart w:id="14" w:name="_Toc162214775"/>
       <w:r>
         <w:lastRenderedPageBreak/>
         <w:t>3</w:t>
@@ -2578,50 +2541,40 @@
       <w:r>
         <w:t xml:space="preserve"> </w:t>
       </w:r>
-      <w:bookmarkEnd w:id="12"/>
+      <w:bookmarkEnd w:id="11"/>
       <w:r>
         <w:t>FUNKCIJE</w:t>
       </w:r>
-      <w:bookmarkEnd w:id="17"/>
+      <w:bookmarkEnd w:id="14"/>
     </w:p>
     <w:p>
       <w:pPr>
         <w:pStyle w:val="Heading2"/>
         <w:jc w:val="both"/>
       </w:pPr>
-      <w:bookmarkStart w:id="18" w:name="_Toc161642933"/>
-      <w:bookmarkStart w:id="19" w:name="_Toc162214776"/>
+      <w:bookmarkStart w:id="15" w:name="_Toc161642933"/>
+      <w:bookmarkStart w:id="16" w:name="_Toc162214776"/>
       <w:r>
         <w:t>3</w:t>
       </w:r>
       <w:r>
         <w:t xml:space="preserve">.1 </w:t>
       </w:r>
-      <w:bookmarkEnd w:id="18"/>
+      <w:bookmarkEnd w:id="15"/>
       <w:r>
         <w:t>KONVOLUCIJA</w:t>
       </w:r>
-      <w:bookmarkEnd w:id="19"/>
-    </w:p>
-    <w:p>
-      <w:proofErr w:type="spellStart"/>
+      <w:bookmarkEnd w:id="16"/>
+    </w:p>
+    <w:p>
       <w:r>
         <w:t>Konvolucija</w:t>
       </w:r>
-      <w:proofErr w:type="spellEnd"/>
       <w:r>
         <w:t xml:space="preserve"> se uporablja za filtriranje (glajenje ali ostrenje), zaznavanje robov in še veliko več</w:t>
       </w:r>
       <w:r>
-        <w:t xml:space="preserve">. V </w:t>
-      </w:r>
-      <w:proofErr w:type="spellStart"/>
-      <w:r>
-        <w:t>bistu</w:t>
-      </w:r>
-      <w:proofErr w:type="spellEnd"/>
-      <w:r>
-        <w:t xml:space="preserve"> se samo z jedrom premikaš po sliki in glede na vrednosti v jedru in barvi pikslov v izrezku slike izračunaš povprečje, ki ga potem uporabiš.</w:t>
+        <w:t>. V bistu se samo z jedrom premikaš po sliki in glede na vrednosti v jedru in barvi pikslov v izrezku slike izračunaš povprečje, ki ga potem uporabiš.</w:t>
       </w:r>
       <w:r>
         <w:t xml:space="preserve"> </w:t>
@@ -2633,6 +2586,9 @@
         <w:jc w:val="center"/>
       </w:pPr>
       <w:r>
+        <w:rPr>
+          <w:noProof/>
+        </w:rPr>
         <w:drawing>
           <wp:inline distT="0" distB="0" distL="0" distR="0" wp14:anchorId="2CFF25A5" wp14:editId="5353EFF3">
             <wp:extent cx="2400300" cy="2686050"/>
@@ -2680,7 +2636,7 @@
       <w:pPr>
         <w:pStyle w:val="KazaloSlik"/>
       </w:pPr>
-      <w:bookmarkStart w:id="20" w:name="_Toc162214767"/>
+      <w:bookmarkStart w:id="17" w:name="_Toc162214767"/>
       <w:r>
         <w:t xml:space="preserve">Slika </w:t>
       </w:r>
@@ -2703,15 +2659,7 @@
         <w:fldChar w:fldCharType="end"/>
       </w:r>
       <w:r>
-        <w:t xml:space="preserve">: </w:t>
-      </w:r>
-      <w:proofErr w:type="spellStart"/>
-      <w:r>
-        <w:t>Konvolucija</w:t>
-      </w:r>
-      <w:proofErr w:type="spellEnd"/>
-      <w:r>
-        <w:t xml:space="preserve"> s jedrom s </w:t>
+        <w:t xml:space="preserve">: Konvolucija s jedrom s </w:t>
       </w:r>
       <w:r>
         <w:t>samimi</w:t>
@@ -2719,7 +2667,7 @@
       <w:r>
         <w:t xml:space="preserve"> enicami</w:t>
       </w:r>
-      <w:bookmarkEnd w:id="20"/>
+      <w:bookmarkEnd w:id="17"/>
     </w:p>
     <w:p/>
     <w:p>
@@ -2727,15 +2675,15 @@
         <w:pStyle w:val="Heading2"/>
         <w:jc w:val="both"/>
       </w:pPr>
-      <w:bookmarkStart w:id="21" w:name="_Toc161642934"/>
-      <w:bookmarkStart w:id="22" w:name="_Toc162214777"/>
+      <w:bookmarkStart w:id="18" w:name="_Toc161642934"/>
+      <w:bookmarkStart w:id="19" w:name="_Toc162214777"/>
       <w:r>
         <w:t>3</w:t>
       </w:r>
       <w:r>
         <w:t xml:space="preserve">.2 </w:t>
       </w:r>
-      <w:bookmarkEnd w:id="21"/>
+      <w:bookmarkEnd w:id="18"/>
       <w:r>
         <w:t>FILTRIRAJ</w:t>
       </w:r>
@@ -2757,7 +2705,7 @@
       <w:r>
         <w:t>JEDROM</w:t>
       </w:r>
-      <w:bookmarkEnd w:id="22"/>
+      <w:bookmarkEnd w:id="19"/>
     </w:p>
     <w:p>
       <w:r>
@@ -2774,6 +2722,16 @@
       </w:r>
       <w:r>
         <w:t>.</w:t>
+      </w:r>
+      <w:r>
+        <w:t xml:space="preserve"> </w:t>
+      </w:r>
+      <w:r>
+        <w:rPr>
+          <w:kern w:val="0"/>
+          <w14:ligatures w14:val="none"/>
+        </w:rPr>
+        <w:t>Večja ko je sigma, bolj meglena je končna slika.</w:t>
       </w:r>
       <w:r>
         <w:t xml:space="preserve"> </w:t>
@@ -2957,7 +2915,7 @@
                                 <w:noProof/>
                               </w:rPr>
                             </w:pPr>
-                            <w:bookmarkStart w:id="23" w:name="_Toc162214768"/>
+                            <w:bookmarkStart w:id="20" w:name="_Toc162214768"/>
                             <w:r>
                               <w:t xml:space="preserve">Slika </w:t>
                             </w:r>
@@ -2982,7 +2940,7 @@
                             <w:r>
                               <w:t>: Gaussovo filtriranje glede na sigmo</w:t>
                             </w:r>
-                            <w:bookmarkEnd w:id="23"/>
+                            <w:bookmarkEnd w:id="20"/>
                           </w:p>
                         </w:txbxContent>
                       </wps:txbx>
@@ -3056,7 +3014,7 @@
       <w:pPr>
         <w:pStyle w:val="Heading2"/>
       </w:pPr>
-      <w:bookmarkStart w:id="25" w:name="_Toc162214778"/>
+      <w:bookmarkStart w:id="21" w:name="_Toc162214778"/>
       <w:r>
         <w:lastRenderedPageBreak/>
         <w:t xml:space="preserve">3.3 </w:t>
@@ -3064,19 +3022,11 @@
       <w:r>
         <w:t>FILTRIRAJ_SOBEL_HORIZONTALNO</w:t>
       </w:r>
-      <w:bookmarkEnd w:id="25"/>
-    </w:p>
-    <w:p>
-      <w:r>
-        <w:t xml:space="preserve">To filtriranje v bistvu </w:t>
-      </w:r>
-      <w:proofErr w:type="spellStart"/>
-      <w:r>
-        <w:t>konvolucija</w:t>
-      </w:r>
-      <w:proofErr w:type="spellEnd"/>
-      <w:r>
-        <w:t xml:space="preserve"> z v naprej določenim jedrom</w:t>
+      <w:bookmarkEnd w:id="21"/>
+    </w:p>
+    <w:p>
+      <w:r>
+        <w:t>To filtriranje v bistvu konvolucija z v naprej določenim jedrom</w:t>
       </w:r>
       <w:r>
         <w:t xml:space="preserve">, </w:t>
@@ -3204,7 +3154,7 @@
       <w:pPr>
         <w:pStyle w:val="KazaloSlik"/>
       </w:pPr>
-      <w:bookmarkStart w:id="26" w:name="_Toc162214769"/>
+      <w:bookmarkStart w:id="22" w:name="_Toc162214769"/>
       <w:r>
         <w:t xml:space="preserve">Slika </w:t>
       </w:r>
@@ -3229,46 +3179,22 @@
       <w:r>
         <w:t>: Sobel-horizontalno filtriranje (gradienti nad 120 pobarvani na modro)</w:t>
       </w:r>
-      <w:bookmarkEnd w:id="26"/>
+      <w:bookmarkEnd w:id="22"/>
     </w:p>
     <w:p/>
     <w:p>
       <w:pPr>
         <w:pStyle w:val="Heading2"/>
       </w:pPr>
-      <w:bookmarkStart w:id="27" w:name="_Toc162214779"/>
+      <w:bookmarkStart w:id="23" w:name="_Toc162214779"/>
       <w:r>
         <w:t>3.4 MAIN</w:t>
       </w:r>
-      <w:bookmarkEnd w:id="27"/>
-    </w:p>
-    <w:p>
-      <w:r>
-        <w:t xml:space="preserve">V funkciji </w:t>
-      </w:r>
-      <w:proofErr w:type="spellStart"/>
-      <w:r>
-        <w:t>main</w:t>
-      </w:r>
-      <w:proofErr w:type="spellEnd"/>
-      <w:r>
-        <w:t xml:space="preserve"> je napisan primer zagona program, ki pokaže dve različni sliki; mene in primer slike, ki je prišel že z originalno predlogo naloge na tri različne načine; normalno, svetleje in temneje. Lahko pritisneš 'N', da skočiš na naslednjo sliko, 'Q', da končaš program ali katerikoli drug znak na tipkovnici za nadaljevanje. Spreminjanje svetlosti sem dosegel s spremembo beta kanala slike (</w:t>
-      </w:r>
-      <w:proofErr w:type="spellStart"/>
-      <w:r>
-        <w:t>cv2.convertScaleAbs</w:t>
-      </w:r>
-      <w:proofErr w:type="spellEnd"/>
-      <w:r>
-        <w:t xml:space="preserve"> s katero lahko spremeniš </w:t>
-      </w:r>
-      <w:proofErr w:type="spellStart"/>
-      <w:r>
-        <w:t>alpha</w:t>
-      </w:r>
-      <w:proofErr w:type="spellEnd"/>
-      <w:r>
-        <w:t>, beta in druge kanale). Vsaka slika, razen originala ima tudi filter, ki pobarva vsak gradient sivine barve, ki je večji od 120 na modro (BGR – 255, 0, 0).</w:t>
+      <w:bookmarkEnd w:id="23"/>
+    </w:p>
+    <w:p>
+      <w:r>
+        <w:t>V funkciji main je napisan primer zagona program, ki pokaže dve različni sliki; mene in primer slike, ki je prišel že z originalno predlogo naloge na tri različne načine; normalno, svetleje in temneje. Lahko pritisneš 'N', da skočiš na naslednjo sliko, 'Q', da končaš program ali katerikoli drug znak na tipkovnici za nadaljevanje. Spreminjanje svetlosti sem dosegel s spremembo beta kanala slike (cv2.convertScaleAbs s katero lahko spremeniš alpha, beta in druge kanale). Vsaka slika, razen originala ima tudi filter, ki pobarva vsak gradient sivine barve, ki je večji od 120 na modro (BGR – 255, 0, 0).</w:t>
       </w:r>
       <w:r>
         <w:br w:type="page"/>
@@ -3279,8 +3205,8 @@
         <w:pStyle w:val="Heading1"/>
         <w:jc w:val="both"/>
       </w:pPr>
-      <w:bookmarkStart w:id="28" w:name="_Toc161642937"/>
-      <w:bookmarkStart w:id="29" w:name="_Toc162214780"/>
+      <w:bookmarkStart w:id="24" w:name="_Toc161642937"/>
+      <w:bookmarkStart w:id="25" w:name="_Toc162214780"/>
       <w:r>
         <w:lastRenderedPageBreak/>
         <w:t xml:space="preserve">5 </w:t>
@@ -3288,8 +3214,8 @@
       <w:r>
         <w:t>VIRI</w:t>
       </w:r>
-      <w:bookmarkEnd w:id="28"/>
-      <w:bookmarkEnd w:id="29"/>
+      <w:bookmarkEnd w:id="24"/>
+      <w:bookmarkEnd w:id="25"/>
     </w:p>
     <w:p>
       <w:pPr>
@@ -3628,17 +3554,8 @@
         <w:color w:val="7F7F7F" w:themeColor="background1" w:themeShade="7F"/>
         <w:spacing w:val="60"/>
       </w:rPr>
-      <w:t xml:space="preserve">Filtriranje z </w:t>
+      <w:t>Filtriranje z OpenCV</w:t>
     </w:r>
-    <w:proofErr w:type="spellStart"/>
-    <w:r>
-      <w:rPr>
-        <w:color w:val="7F7F7F" w:themeColor="background1" w:themeShade="7F"/>
-        <w:spacing w:val="60"/>
-      </w:rPr>
-      <w:t>OpenCV</w:t>
-    </w:r>
-    <w:proofErr w:type="spellEnd"/>
   </w:p>
   <w:p>
     <w:pPr>

</xml_diff>

<commit_message>
Finished with the project. Added link to github to report and published a pdf.
</commit_message>
<xml_diff>
--- a/Porocilo.docx
+++ b/Porocilo.docx
@@ -1659,10 +1659,31 @@
         <w:t>2. naloge - f</w:t>
       </w:r>
       <w:r>
-        <w:t>iltriranje z OpenCV</w:t>
-      </w:r>
+        <w:t xml:space="preserve">iltriranje z </w:t>
+      </w:r>
+      <w:proofErr w:type="spellStart"/>
+      <w:r>
+        <w:t>OpenCV</w:t>
+      </w:r>
+      <w:proofErr w:type="spellEnd"/>
       <w:r>
         <w:t xml:space="preserve"> pri predmetu Osnove računalniškega vida</w:t>
+      </w:r>
+      <w:r>
+        <w:t xml:space="preserve">. Vse sem shranjeval na </w:t>
+      </w:r>
+      <w:hyperlink r:id="rId7" w:history="1">
+        <w:proofErr w:type="spellStart"/>
+        <w:r>
+          <w:rPr>
+            <w:rStyle w:val="Hyperlink"/>
+          </w:rPr>
+          <w:t>github</w:t>
+        </w:r>
+        <w:proofErr w:type="spellEnd"/>
+      </w:hyperlink>
+      <w:r>
+        <w:t>, kar je tudi v virih.</w:t>
       </w:r>
     </w:p>
     <w:p>
@@ -1823,8 +1844,21 @@
                             <w:r>
                               <w:t xml:space="preserve">: Rezultati </w:t>
                             </w:r>
+                            <w:proofErr w:type="spellStart"/>
                             <w:r>
-                              <w:t>sobel horizontalne konvolucije pri različnih</w:t>
+                              <w:t>sobel</w:t>
+                            </w:r>
+                            <w:proofErr w:type="spellEnd"/>
+                            <w:r>
+                              <w:t xml:space="preserve"> horizontalne </w:t>
+                            </w:r>
+                            <w:proofErr w:type="spellStart"/>
+                            <w:r>
+                              <w:t>konvolucije</w:t>
+                            </w:r>
+                            <w:proofErr w:type="spellEnd"/>
+                            <w:r>
+                              <w:t xml:space="preserve"> pri različnih</w:t>
                             </w:r>
                             <w:r>
                               <w:t xml:space="preserve"> svetlosti slik</w:t>
@@ -1955,7 +1989,7 @@
                           </pic:cNvPicPr>
                         </pic:nvPicPr>
                         <pic:blipFill>
-                          <a:blip r:embed="rId7">
+                          <a:blip r:embed="rId8">
                             <a:extLst>
                               <a:ext uri="{28A0092B-C50C-407E-A947-70E740481C1C}">
                                 <a14:useLocalDpi xmlns:a14="http://schemas.microsoft.com/office/drawing/2010/main" val="0"/>
@@ -1983,7 +2017,7 @@
                           </pic:cNvPicPr>
                         </pic:nvPicPr>
                         <pic:blipFill>
-                          <a:blip r:embed="rId8">
+                          <a:blip r:embed="rId9">
                             <a:extLst>
                               <a:ext uri="{28A0092B-C50C-407E-A947-70E740481C1C}">
                                 <a14:useLocalDpi xmlns:a14="http://schemas.microsoft.com/office/drawing/2010/main" val="0"/>
@@ -2011,7 +2045,7 @@
                           </pic:cNvPicPr>
                         </pic:nvPicPr>
                         <pic:blipFill>
-                          <a:blip r:embed="rId9">
+                          <a:blip r:embed="rId10">
                             <a:extLst>
                               <a:ext uri="{28A0092B-C50C-407E-A947-70E740481C1C}">
                                 <a14:useLocalDpi xmlns:a14="http://schemas.microsoft.com/office/drawing/2010/main" val="0"/>
@@ -2060,13 +2094,13 @@
                   <o:lock v:ext="edit" aspectratio="t"/>
                 </v:shapetype>
                 <v:shape id="Picture 1" o:spid="_x0000_s1027" type="#_x0000_t75" style="position:absolute;left:25275;top:27863;width:23996;height:26854;visibility:visible;mso-wrap-style:square" o:gfxdata="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">
-                  <v:imagedata r:id="rId10" o:title=""/>
+                  <v:imagedata r:id="rId11" o:title=""/>
                 </v:shape>
                 <v:shape id="Picture 1" o:spid="_x0000_s1028" type="#_x0000_t75" style="position:absolute;top:27863;width:24002;height:26860;visibility:visible;mso-wrap-style:square" o:gfxdata="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">
-                  <v:imagedata r:id="rId11" o:title=""/>
+                  <v:imagedata r:id="rId12" o:title=""/>
                 </v:shape>
                 <v:shape id="Picture 1" o:spid="_x0000_s1029" type="#_x0000_t75" style="position:absolute;left:13630;width:24001;height:26860;visibility:visible;mso-wrap-style:square" o:gfxdata="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">
-                  <v:imagedata r:id="rId12" o:title=""/>
+                  <v:imagedata r:id="rId13" o:title=""/>
                 </v:shape>
                 <w10:wrap type="square"/>
               </v:group>
@@ -2083,8 +2117,8 @@
         <w:pStyle w:val="Heading2"/>
         <w:jc w:val="both"/>
       </w:pPr>
-      <w:bookmarkStart w:id="9" w:name="_Toc161642931"/>
-      <w:bookmarkStart w:id="10" w:name="_Toc162214774"/>
+      <w:bookmarkStart w:id="10" w:name="_Toc161642931"/>
+      <w:bookmarkStart w:id="11" w:name="_Toc162214774"/>
       <w:r>
         <w:lastRenderedPageBreak/>
         <w:t>2.</w:t>
@@ -2095,19 +2129,35 @@
       <w:r>
         <w:t xml:space="preserve"> </w:t>
       </w:r>
-      <w:bookmarkEnd w:id="9"/>
+      <w:bookmarkEnd w:id="10"/>
       <w:r>
         <w:t>ZAKAJ PRED DETEKCIJO UPORABITI FILTER ZA GLAJENJE</w:t>
       </w:r>
-      <w:bookmarkEnd w:id="10"/>
+      <w:bookmarkEnd w:id="11"/>
     </w:p>
     <w:p>
       <w:pPr>
         <w:jc w:val="both"/>
       </w:pPr>
-      <w:bookmarkStart w:id="11" w:name="_Toc161642932"/>
-      <w:r>
-        <w:t>Filter za glajenje (smoothing) / zamegljenje (blurring)</w:t>
+      <w:bookmarkStart w:id="12" w:name="_Toc161642932"/>
+      <w:r>
+        <w:t>Filter za glajenje (</w:t>
+      </w:r>
+      <w:proofErr w:type="spellStart"/>
+      <w:r>
+        <w:t>smoothing</w:t>
+      </w:r>
+      <w:proofErr w:type="spellEnd"/>
+      <w:r>
+        <w:t>) / zamegljenje (</w:t>
+      </w:r>
+      <w:proofErr w:type="spellStart"/>
+      <w:r>
+        <w:t>blurring</w:t>
+      </w:r>
+      <w:proofErr w:type="spellEnd"/>
+      <w:r>
+        <w:t>)</w:t>
       </w:r>
       <w:r>
         <w:t xml:space="preserve"> je pred uporabo filtra smiselno uporabiti</w:t>
@@ -2153,7 +2203,7 @@
                     </pic:cNvPicPr>
                   </pic:nvPicPr>
                   <pic:blipFill>
-                    <a:blip r:embed="rId13">
+                    <a:blip r:embed="rId14">
                       <a:extLst>
                         <a:ext uri="{28A0092B-C50C-407E-A947-70E740481C1C}">
                           <a14:useLocalDpi xmlns:a14="http://schemas.microsoft.com/office/drawing/2010/main" val="0"/>
@@ -2231,7 +2281,7 @@
                                 <w:noProof/>
                               </w:rPr>
                             </w:pPr>
-                            <w:bookmarkStart w:id="12" w:name="_Toc162214765"/>
+                            <w:bookmarkStart w:id="13" w:name="_Toc162214765"/>
                             <w:r>
                               <w:t xml:space="preserve">Slika </w:t>
                             </w:r>
@@ -2256,7 +2306,7 @@
                             <w:r>
                               <w:t>: Sobel horizontalno in Gauss</w:t>
                             </w:r>
-                            <w:bookmarkEnd w:id="12"/>
+                            <w:bookmarkEnd w:id="13"/>
                           </w:p>
                         </w:txbxContent>
                       </wps:txbx>
@@ -2274,7 +2324,7 @@
           </mc:Choice>
           <mc:Fallback>
             <w:pict>
-              <v:shape w14:anchorId="0588590A" id="_x0000_s1027" type="#_x0000_t202" style="position:absolute;left:0;text-align:left;margin-left:252.2pt;margin-top:219.45pt;width:188.95pt;height:.05pt;z-index:251664384;visibility:visible;mso-wrap-style:square;mso-wrap-distance-left:9pt;mso-wrap-distance-top:0;mso-wrap-distance-right:9pt;mso-wrap-distance-bottom:0;mso-position-horizontal:absolute;mso-position-horizontal-relative:text;mso-position-vertical:absolute;mso-position-vertical-relative:text;v-text-anchor:top" o:gfxdata="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" stroked="f">
+              <v:shape w14:anchorId="0588590A" id="_x0000_s1027" type="#_x0000_t202" style="position:absolute;left:0;text-align:left;margin-left:252.2pt;margin-top:219.45pt;width:188.95pt;height:.05pt;z-index:251664384;visibility:visible;mso-wrap-style:square;mso-wrap-distance-left:9pt;mso-wrap-distance-top:0;mso-wrap-distance-right:9pt;mso-wrap-distance-bottom:0;mso-position-horizontal:absolute;mso-position-horizontal-relative:text;mso-position-vertical:absolute;mso-position-vertical-relative:text;v-text-anchor:top" o:gfxdata="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" stroked="f">
                 <v:textbox style="mso-fit-shape-to-text:t" inset="0,0,0,0">
                   <w:txbxContent>
                     <w:p>
@@ -2349,7 +2399,7 @@
                     </pic:cNvPicPr>
                   </pic:nvPicPr>
                   <pic:blipFill>
-                    <a:blip r:embed="rId14">
+                    <a:blip r:embed="rId15">
                       <a:extLst>
                         <a:ext uri="{28A0092B-C50C-407E-A947-70E740481C1C}">
                           <a14:useLocalDpi xmlns:a14="http://schemas.microsoft.com/office/drawing/2010/main" val="0"/>
@@ -2437,7 +2487,7 @@
                                 <w:noProof/>
                               </w:rPr>
                             </w:pPr>
-                            <w:bookmarkStart w:id="13" w:name="_Toc162214766"/>
+                            <w:bookmarkStart w:id="15" w:name="_Toc162214766"/>
                             <w:r>
                               <w:t xml:space="preserve">Slika </w:t>
                             </w:r>
@@ -2462,7 +2512,7 @@
                             <w:r>
                               <w:t>: Sobel horizontalno</w:t>
                             </w:r>
-                            <w:bookmarkEnd w:id="13"/>
+                            <w:bookmarkEnd w:id="15"/>
                           </w:p>
                         </w:txbxContent>
                       </wps:txbx>
@@ -2480,7 +2530,7 @@
           </mc:Choice>
           <mc:Fallback>
             <w:pict>
-              <v:shape w14:anchorId="38D4BC54" id="_x0000_s1028" type="#_x0000_t202" style="position:absolute;left:0;text-align:left;margin-left:20.65pt;margin-top:138.65pt;width:188.9pt;height:.05pt;z-index:251662336;visibility:visible;mso-wrap-style:square;mso-wrap-distance-left:9pt;mso-wrap-distance-top:0;mso-wrap-distance-right:9pt;mso-wrap-distance-bottom:0;mso-position-horizontal:absolute;mso-position-horizontal-relative:text;mso-position-vertical:absolute;mso-position-vertical-relative:text;v-text-anchor:top" o:gfxdata="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" stroked="f">
+              <v:shape w14:anchorId="38D4BC54" id="_x0000_s1028" type="#_x0000_t202" style="position:absolute;left:0;text-align:left;margin-left:20.65pt;margin-top:138.65pt;width:188.9pt;height:.05pt;z-index:251662336;visibility:visible;mso-wrap-style:square;mso-wrap-distance-left:9pt;mso-wrap-distance-top:0;mso-wrap-distance-right:9pt;mso-wrap-distance-bottom:0;mso-position-horizontal:absolute;mso-position-horizontal-relative:text;mso-position-vertical:absolute;mso-position-vertical-relative:text;v-text-anchor:top" o:gfxdata="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" stroked="f">
                 <v:textbox style="mso-fit-shape-to-text:t" inset="0,0,0,0">
                   <w:txbxContent>
                     <w:p>
@@ -2533,7 +2583,7 @@
       <w:pPr>
         <w:pStyle w:val="Heading1"/>
       </w:pPr>
-      <w:bookmarkStart w:id="14" w:name="_Toc162214775"/>
+      <w:bookmarkStart w:id="17" w:name="_Toc162214775"/>
       <w:r>
         <w:lastRenderedPageBreak/>
         <w:t>3</w:t>
@@ -2541,40 +2591,50 @@
       <w:r>
         <w:t xml:space="preserve"> </w:t>
       </w:r>
-      <w:bookmarkEnd w:id="11"/>
+      <w:bookmarkEnd w:id="12"/>
       <w:r>
         <w:t>FUNKCIJE</w:t>
       </w:r>
-      <w:bookmarkEnd w:id="14"/>
+      <w:bookmarkEnd w:id="17"/>
     </w:p>
     <w:p>
       <w:pPr>
         <w:pStyle w:val="Heading2"/>
         <w:jc w:val="both"/>
       </w:pPr>
-      <w:bookmarkStart w:id="15" w:name="_Toc161642933"/>
-      <w:bookmarkStart w:id="16" w:name="_Toc162214776"/>
+      <w:bookmarkStart w:id="18" w:name="_Toc161642933"/>
+      <w:bookmarkStart w:id="19" w:name="_Toc162214776"/>
       <w:r>
         <w:t>3</w:t>
       </w:r>
       <w:r>
         <w:t xml:space="preserve">.1 </w:t>
       </w:r>
-      <w:bookmarkEnd w:id="15"/>
+      <w:bookmarkEnd w:id="18"/>
       <w:r>
         <w:t>KONVOLUCIJA</w:t>
       </w:r>
-      <w:bookmarkEnd w:id="16"/>
-    </w:p>
-    <w:p>
+      <w:bookmarkEnd w:id="19"/>
+    </w:p>
+    <w:p>
+      <w:proofErr w:type="spellStart"/>
       <w:r>
         <w:t>Konvolucija</w:t>
       </w:r>
+      <w:proofErr w:type="spellEnd"/>
       <w:r>
         <w:t xml:space="preserve"> se uporablja za filtriranje (glajenje ali ostrenje), zaznavanje robov in še veliko več</w:t>
       </w:r>
       <w:r>
-        <w:t>. V bistu se samo z jedrom premikaš po sliki in glede na vrednosti v jedru in barvi pikslov v izrezku slike izračunaš povprečje, ki ga potem uporabiš.</w:t>
+        <w:t xml:space="preserve">. V </w:t>
+      </w:r>
+      <w:proofErr w:type="spellStart"/>
+      <w:r>
+        <w:t>bistu</w:t>
+      </w:r>
+      <w:proofErr w:type="spellEnd"/>
+      <w:r>
+        <w:t xml:space="preserve"> se samo z jedrom premikaš po sliki in glede na vrednosti v jedru in barvi pikslov v izrezku slike izračunaš povprečje, ki ga potem uporabiš.</w:t>
       </w:r>
       <w:r>
         <w:t xml:space="preserve"> </w:t>
@@ -2605,7 +2665,7 @@
                     <pic:cNvPicPr/>
                   </pic:nvPicPr>
                   <pic:blipFill>
-                    <a:blip r:embed="rId15">
+                    <a:blip r:embed="rId16">
                       <a:extLst>
                         <a:ext uri="{28A0092B-C50C-407E-A947-70E740481C1C}">
                           <a14:useLocalDpi xmlns:a14="http://schemas.microsoft.com/office/drawing/2010/main" val="0"/>
@@ -2636,7 +2696,7 @@
       <w:pPr>
         <w:pStyle w:val="KazaloSlik"/>
       </w:pPr>
-      <w:bookmarkStart w:id="17" w:name="_Toc162214767"/>
+      <w:bookmarkStart w:id="20" w:name="_Toc162214767"/>
       <w:r>
         <w:t xml:space="preserve">Slika </w:t>
       </w:r>
@@ -2659,7 +2719,15 @@
         <w:fldChar w:fldCharType="end"/>
       </w:r>
       <w:r>
-        <w:t xml:space="preserve">: Konvolucija s jedrom s </w:t>
+        <w:t xml:space="preserve">: </w:t>
+      </w:r>
+      <w:proofErr w:type="spellStart"/>
+      <w:r>
+        <w:t>Konvolucija</w:t>
+      </w:r>
+      <w:proofErr w:type="spellEnd"/>
+      <w:r>
+        <w:t xml:space="preserve"> s jedrom s </w:t>
       </w:r>
       <w:r>
         <w:t>samimi</w:t>
@@ -2667,7 +2735,7 @@
       <w:r>
         <w:t xml:space="preserve"> enicami</w:t>
       </w:r>
-      <w:bookmarkEnd w:id="17"/>
+      <w:bookmarkEnd w:id="20"/>
     </w:p>
     <w:p/>
     <w:p>
@@ -2675,15 +2743,15 @@
         <w:pStyle w:val="Heading2"/>
         <w:jc w:val="both"/>
       </w:pPr>
-      <w:bookmarkStart w:id="18" w:name="_Toc161642934"/>
-      <w:bookmarkStart w:id="19" w:name="_Toc162214777"/>
+      <w:bookmarkStart w:id="21" w:name="_Toc161642934"/>
+      <w:bookmarkStart w:id="22" w:name="_Toc162214777"/>
       <w:r>
         <w:t>3</w:t>
       </w:r>
       <w:r>
         <w:t xml:space="preserve">.2 </w:t>
       </w:r>
-      <w:bookmarkEnd w:id="18"/>
+      <w:bookmarkEnd w:id="21"/>
       <w:r>
         <w:t>FILTRIRAJ</w:t>
       </w:r>
@@ -2705,7 +2773,7 @@
       <w:r>
         <w:t>JEDROM</w:t>
       </w:r>
-      <w:bookmarkEnd w:id="19"/>
+      <w:bookmarkEnd w:id="22"/>
     </w:p>
     <w:p>
       <w:r>
@@ -2770,7 +2838,7 @@
                           </pic:cNvPicPr>
                         </pic:nvPicPr>
                         <pic:blipFill>
-                          <a:blip r:embed="rId16">
+                          <a:blip r:embed="rId17">
                             <a:extLst>
                               <a:ext uri="{28A0092B-C50C-407E-A947-70E740481C1C}">
                                 <a14:useLocalDpi xmlns:a14="http://schemas.microsoft.com/office/drawing/2010/main" val="0"/>
@@ -2799,7 +2867,7 @@
                           </pic:cNvPicPr>
                         </pic:nvPicPr>
                         <pic:blipFill>
-                          <a:blip r:embed="rId17">
+                          <a:blip r:embed="rId18">
                             <a:extLst>
                               <a:ext uri="{28A0092B-C50C-407E-A947-70E740481C1C}">
                                 <a14:useLocalDpi xmlns:a14="http://schemas.microsoft.com/office/drawing/2010/main" val="0"/>
@@ -2828,7 +2896,7 @@
                           </pic:cNvPicPr>
                         </pic:nvPicPr>
                         <pic:blipFill>
-                          <a:blip r:embed="rId18">
+                          <a:blip r:embed="rId19">
                             <a:extLst>
                               <a:ext uri="{28A0092B-C50C-407E-A947-70E740481C1C}">
                                 <a14:useLocalDpi xmlns:a14="http://schemas.microsoft.com/office/drawing/2010/main" val="0"/>
@@ -2859,13 +2927,13 @@
             <w:pict>
               <v:group w14:anchorId="2F348C46" id="Group 4" o:spid="_x0000_s1026" style="width:428.25pt;height:155.8pt;mso-position-horizontal-relative:char;mso-position-vertical-relative:line" coordsize="54388,19786" o:gfxdata="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">
                 <v:shape id="Picture 1" o:spid="_x0000_s1027" type="#_x0000_t75" alt="A screenshot of a person's face&#10;&#10;Description automatically generated" style="position:absolute;left:18546;width:17660;height:19754;visibility:visible;mso-wrap-style:square" o:gfxdata="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">
-                  <v:imagedata r:id="rId19" o:title="A screenshot of a person's face&#10;&#10;Description automatically generated"/>
+                  <v:imagedata r:id="rId20" o:title="A screenshot of a person's face&#10;&#10;Description automatically generated"/>
                 </v:shape>
                 <v:shape id="Picture 1" o:spid="_x0000_s1028" type="#_x0000_t75" alt="A screenshot of a person's face&#10;&#10;Description automatically generated" style="position:absolute;width:17678;height:19786;visibility:visible;mso-wrap-style:square" o:gfxdata="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">
-                  <v:imagedata r:id="rId20" o:title="A screenshot of a person's face&#10;&#10;Description automatically generated"/>
+                  <v:imagedata r:id="rId21" o:title="A screenshot of a person's face&#10;&#10;Description automatically generated"/>
                 </v:shape>
                 <v:shape id="Picture 1" o:spid="_x0000_s1029" type="#_x0000_t75" alt="A screenshot of a computer screen&#10;&#10;Description automatically generated" style="position:absolute;left:36748;width:17640;height:19748;visibility:visible;mso-wrap-style:square" o:gfxdata="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">
-                  <v:imagedata r:id="rId21" o:title="A screenshot of a computer screen&#10;&#10;Description automatically generated"/>
+                  <v:imagedata r:id="rId22" o:title="A screenshot of a computer screen&#10;&#10;Description automatically generated"/>
                 </v:shape>
                 <w10:anchorlock/>
               </v:group>
@@ -2915,7 +2983,7 @@
                                 <w:noProof/>
                               </w:rPr>
                             </w:pPr>
-                            <w:bookmarkStart w:id="20" w:name="_Toc162214768"/>
+                            <w:bookmarkStart w:id="23" w:name="_Toc162214768"/>
                             <w:r>
                               <w:t xml:space="preserve">Slika </w:t>
                             </w:r>
@@ -2940,7 +3008,7 @@
                             <w:r>
                               <w:t>: Gaussovo filtriranje glede na sigmo</w:t>
                             </w:r>
-                            <w:bookmarkEnd w:id="20"/>
+                            <w:bookmarkEnd w:id="23"/>
                           </w:p>
                         </w:txbxContent>
                       </wps:txbx>
@@ -2958,7 +3026,7 @@
           </mc:Choice>
           <mc:Fallback>
             <w:pict>
-              <v:shape w14:anchorId="22245000" id="Text Box 1" o:spid="_x0000_s1029" type="#_x0000_t202" style="width:428.25pt;height:.05pt;visibility:visible;mso-wrap-style:square;mso-left-percent:-10001;mso-top-percent:-10001;mso-position-horizontal:absolute;mso-position-horizontal-relative:char;mso-position-vertical:absolute;mso-position-vertical-relative:line;mso-left-percent:-10001;mso-top-percent:-10001;v-text-anchor:top" o:gfxdata="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" stroked="f">
+              <v:shape w14:anchorId="22245000" id="Text Box 1" o:spid="_x0000_s1029" type="#_x0000_t202" style="width:428.25pt;height:.05pt;visibility:visible;mso-wrap-style:square;mso-left-percent:-10001;mso-top-percent:-10001;mso-position-horizontal:absolute;mso-position-horizontal-relative:char;mso-position-vertical:absolute;mso-position-vertical-relative:line;mso-left-percent:-10001;mso-top-percent:-10001;v-text-anchor:top" o:gfxdata="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" stroked="f">
                 <v:textbox style="mso-fit-shape-to-text:t" inset="0,0,0,0">
                   <w:txbxContent>
                     <w:p>
@@ -3014,7 +3082,7 @@
       <w:pPr>
         <w:pStyle w:val="Heading2"/>
       </w:pPr>
-      <w:bookmarkStart w:id="21" w:name="_Toc162214778"/>
+      <w:bookmarkStart w:id="25" w:name="_Toc162214778"/>
       <w:r>
         <w:lastRenderedPageBreak/>
         <w:t xml:space="preserve">3.3 </w:t>
@@ -3022,11 +3090,19 @@
       <w:r>
         <w:t>FILTRIRAJ_SOBEL_HORIZONTALNO</w:t>
       </w:r>
-      <w:bookmarkEnd w:id="21"/>
-    </w:p>
-    <w:p>
-      <w:r>
-        <w:t>To filtriranje v bistvu konvolucija z v naprej določenim jedrom</w:t>
+      <w:bookmarkEnd w:id="25"/>
+    </w:p>
+    <w:p>
+      <w:r>
+        <w:t xml:space="preserve">To filtriranje v bistvu </w:t>
+      </w:r>
+      <w:proofErr w:type="spellStart"/>
+      <w:r>
+        <w:t>konvolucija</w:t>
+      </w:r>
+      <w:proofErr w:type="spellEnd"/>
+      <w:r>
+        <w:t xml:space="preserve"> z v naprej določenim jedrom</w:t>
       </w:r>
       <w:r>
         <w:t xml:space="preserve">, </w:t>
@@ -3077,7 +3153,7 @@
                           </pic:cNvPicPr>
                         </pic:nvPicPr>
                         <pic:blipFill>
-                          <a:blip r:embed="rId22">
+                          <a:blip r:embed="rId23">
                             <a:extLst>
                               <a:ext uri="{28A0092B-C50C-407E-A947-70E740481C1C}">
                                 <a14:useLocalDpi xmlns:a14="http://schemas.microsoft.com/office/drawing/2010/main" val="0"/>
@@ -3107,7 +3183,7 @@
                           </pic:cNvPicPr>
                         </pic:nvPicPr>
                         <pic:blipFill>
-                          <a:blip r:embed="rId23">
+                          <a:blip r:embed="rId24">
                             <a:extLst>
                               <a:ext uri="{28A0092B-C50C-407E-A947-70E740481C1C}">
                                 <a14:useLocalDpi xmlns:a14="http://schemas.microsoft.com/office/drawing/2010/main" val="0"/>
@@ -3138,10 +3214,10 @@
             <w:pict>
               <v:group w14:anchorId="1CC747FD" id="Group 6" o:spid="_x0000_s1026" style="width:453.85pt;height:211.55pt;mso-position-horizontal-relative:char;mso-position-vertical-relative:line" coordsize="57637,26866" o:gfxdata="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">
                 <v:shape id="Picture 5" o:spid="_x0000_s1027" type="#_x0000_t75" style="position:absolute;left:33634;width:24003;height:26866;visibility:visible;mso-wrap-style:square" o:gfxdata="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">
-                  <v:imagedata r:id="rId24" o:title=""/>
+                  <v:imagedata r:id="rId25" o:title=""/>
                 </v:shape>
                 <v:shape id="Picture 1" o:spid="_x0000_s1028" type="#_x0000_t75" style="position:absolute;width:24003;height:26860;visibility:visible;mso-wrap-style:square" o:gfxdata="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">
-                  <v:imagedata r:id="rId25" o:title=""/>
+                  <v:imagedata r:id="rId26" o:title=""/>
                 </v:shape>
                 <w10:anchorlock/>
               </v:group>
@@ -3154,7 +3230,7 @@
       <w:pPr>
         <w:pStyle w:val="KazaloSlik"/>
       </w:pPr>
-      <w:bookmarkStart w:id="22" w:name="_Toc162214769"/>
+      <w:bookmarkStart w:id="26" w:name="_Toc162214769"/>
       <w:r>
         <w:t xml:space="preserve">Slika </w:t>
       </w:r>
@@ -3179,22 +3255,46 @@
       <w:r>
         <w:t>: Sobel-horizontalno filtriranje (gradienti nad 120 pobarvani na modro)</w:t>
       </w:r>
-      <w:bookmarkEnd w:id="22"/>
+      <w:bookmarkEnd w:id="26"/>
     </w:p>
     <w:p/>
     <w:p>
       <w:pPr>
         <w:pStyle w:val="Heading2"/>
       </w:pPr>
-      <w:bookmarkStart w:id="23" w:name="_Toc162214779"/>
+      <w:bookmarkStart w:id="27" w:name="_Toc162214779"/>
       <w:r>
         <w:t>3.4 MAIN</w:t>
       </w:r>
-      <w:bookmarkEnd w:id="23"/>
-    </w:p>
-    <w:p>
-      <w:r>
-        <w:t>V funkciji main je napisan primer zagona program, ki pokaže dve različni sliki; mene in primer slike, ki je prišel že z originalno predlogo naloge na tri različne načine; normalno, svetleje in temneje. Lahko pritisneš 'N', da skočiš na naslednjo sliko, 'Q', da končaš program ali katerikoli drug znak na tipkovnici za nadaljevanje. Spreminjanje svetlosti sem dosegel s spremembo beta kanala slike (cv2.convertScaleAbs s katero lahko spremeniš alpha, beta in druge kanale). Vsaka slika, razen originala ima tudi filter, ki pobarva vsak gradient sivine barve, ki je večji od 120 na modro (BGR – 255, 0, 0).</w:t>
+      <w:bookmarkEnd w:id="27"/>
+    </w:p>
+    <w:p>
+      <w:r>
+        <w:t xml:space="preserve">V funkciji </w:t>
+      </w:r>
+      <w:proofErr w:type="spellStart"/>
+      <w:r>
+        <w:t>main</w:t>
+      </w:r>
+      <w:proofErr w:type="spellEnd"/>
+      <w:r>
+        <w:t xml:space="preserve"> je napisan primer zagona program, ki pokaže dve različni sliki; mene in primer slike, ki je prišel že z originalno predlogo naloge na tri različne načine; normalno, svetleje in temneje. Lahko pritisneš 'N', da skočiš na naslednjo sliko, 'Q', da končaš program ali katerikoli drug znak na tipkovnici za nadaljevanje. Spreminjanje svetlosti sem dosegel s spremembo beta kanala slike (</w:t>
+      </w:r>
+      <w:proofErr w:type="spellStart"/>
+      <w:r>
+        <w:t>cv2.convertScaleAbs</w:t>
+      </w:r>
+      <w:proofErr w:type="spellEnd"/>
+      <w:r>
+        <w:t xml:space="preserve"> s katero lahko spremeniš </w:t>
+      </w:r>
+      <w:proofErr w:type="spellStart"/>
+      <w:r>
+        <w:t>alpha</w:t>
+      </w:r>
+      <w:proofErr w:type="spellEnd"/>
+      <w:r>
+        <w:t>, beta in druge kanale). Vsaka slika, razen originala ima tudi filter, ki pobarva vsak gradient sivine barve, ki je večji od 120 na modro (BGR – 255, 0, 0).</w:t>
       </w:r>
       <w:r>
         <w:br w:type="page"/>
@@ -3205,8 +3305,8 @@
         <w:pStyle w:val="Heading1"/>
         <w:jc w:val="both"/>
       </w:pPr>
-      <w:bookmarkStart w:id="24" w:name="_Toc161642937"/>
-      <w:bookmarkStart w:id="25" w:name="_Toc162214780"/>
+      <w:bookmarkStart w:id="28" w:name="_Toc161642937"/>
+      <w:bookmarkStart w:id="29" w:name="_Toc162214780"/>
       <w:r>
         <w:lastRenderedPageBreak/>
         <w:t xml:space="preserve">5 </w:t>
@@ -3214,8 +3314,8 @@
       <w:r>
         <w:t>VIRI</w:t>
       </w:r>
-      <w:bookmarkEnd w:id="24"/>
-      <w:bookmarkEnd w:id="25"/>
+      <w:bookmarkEnd w:id="28"/>
+      <w:bookmarkEnd w:id="29"/>
     </w:p>
     <w:p>
       <w:pPr>
@@ -3432,9 +3532,9 @@
       </w:r>
     </w:p>
     <w:sectPr>
-      <w:footerReference w:type="default" r:id="rId26"/>
-      <w:headerReference w:type="first" r:id="rId27"/>
-      <w:footerReference w:type="first" r:id="rId28"/>
+      <w:footerReference w:type="default" r:id="rId27"/>
+      <w:headerReference w:type="first" r:id="rId28"/>
+      <w:footerReference w:type="first" r:id="rId29"/>
       <w:pgSz w:w="11906" w:h="16838"/>
       <w:pgMar w:top="1440" w:right="1440" w:bottom="1440" w:left="1440" w:header="708" w:footer="708" w:gutter="0"/>
       <w:cols w:space="708"/>
@@ -3554,8 +3654,17 @@
         <w:color w:val="7F7F7F" w:themeColor="background1" w:themeShade="7F"/>
         <w:spacing w:val="60"/>
       </w:rPr>
-      <w:t>Filtriranje z OpenCV</w:t>
+      <w:t xml:space="preserve">Filtriranje z </w:t>
     </w:r>
+    <w:proofErr w:type="spellStart"/>
+    <w:r>
+      <w:rPr>
+        <w:color w:val="7F7F7F" w:themeColor="background1" w:themeShade="7F"/>
+        <w:spacing w:val="60"/>
+      </w:rPr>
+      <w:t>OpenCV</w:t>
+    </w:r>
+    <w:proofErr w:type="spellEnd"/>
   </w:p>
   <w:p>
     <w:pPr>
@@ -4756,6 +4865,18 @@
       <w:szCs w:val="18"/>
     </w:rPr>
   </w:style>
+  <w:style w:type="character" w:styleId="UnresolvedMention">
+    <w:name w:val="Unresolved Mention"/>
+    <w:basedOn w:val="DefaultParagraphFont"/>
+    <w:uiPriority w:val="99"/>
+    <w:semiHidden/>
+    <w:unhideWhenUsed/>
+    <w:rsid w:val="00A30F40"/>
+    <w:rPr>
+      <w:color w:val="605E5C"/>
+      <w:shd w:val="clear" w:color="auto" w:fill="E1DFDD"/>
+    </w:rPr>
+  </w:style>
 </w:styles>
 </file>
 

</xml_diff>